<commit_message>
lab 1 draft 2 v2
</commit_message>
<xml_diff>
--- a/Labs/Lab1/Complexity and Stacks draft 2.docx
+++ b/Labs/Lab1/Complexity and Stacks draft 2.docx
@@ -97,11 +97,6 @@
       </w:pPr>
       <w:r>
         <w:t>Comparison</w:t>
-      </w:r>
-    </w:p>
-    <w:p>
-      <w:r>
-        <w:t xml:space="preserve">Notice how square root and exponentiate aren’t there, these are technically not elementary operations (along with sin, cos, tan, etc) but to not over complicate things now assume they are. </w:t>
       </w:r>
     </w:p>
     <w:p>
@@ -194,7 +189,7 @@
           <v:shape id="_x0000_i1025" type="#_x0000_t75" style="width:451.5pt;height:108pt" o:ole="">
             <v:imagedata r:id="rId5" o:title=""/>
           </v:shape>
-          <o:OLEObject Type="Embed" ProgID="Word.OpenDocumentText.12" ShapeID="_x0000_i1025" DrawAspect="Content" ObjectID="_1664105918" r:id="rId6"/>
+          <o:OLEObject Type="Embed" ProgID="Word.OpenDocumentText.12" ShapeID="_x0000_i1025" DrawAspect="Content" ObjectID="_1664129871" r:id="rId6"/>
         </w:object>
       </w:r>
     </w:p>
@@ -290,7 +285,7 @@
           <v:shape id="_x0000_i1042" type="#_x0000_t75" style="width:451.5pt;height:136.5pt" o:ole="">
             <v:imagedata r:id="rId7" o:title=""/>
           </v:shape>
-          <o:OLEObject Type="Embed" ProgID="Word.OpenDocumentText.12" ShapeID="_x0000_i1042" DrawAspect="Content" ObjectID="_1664105919" r:id="rId8"/>
+          <o:OLEObject Type="Embed" ProgID="Word.OpenDocumentText.12" ShapeID="_x0000_i1042" DrawAspect="Content" ObjectID="_1664129872" r:id="rId8"/>
         </w:object>
       </w:r>
     </w:p>
@@ -452,13 +447,6 @@
           <w:rFonts w:eastAsiaTheme="minorEastAsia"/>
         </w:rPr>
       </w:pPr>
-    </w:p>
-    <w:p>
-      <w:pPr>
-        <w:rPr>
-          <w:rFonts w:eastAsiaTheme="minorEastAsia"/>
-        </w:rPr>
-      </w:pPr>
       <m:oMathPara>
         <m:oMath>
           <m:nary>
@@ -493,19 +481,7 @@
                 <w:rPr>
                   <w:rFonts w:ascii="Cambria Math" w:eastAsiaTheme="minorEastAsia" w:hAnsi="Cambria Math"/>
                 </w:rPr>
-                <m:t>4*(</m:t>
-              </m:r>
-              <m:r>
-                <w:rPr>
-                  <w:rFonts w:ascii="Cambria Math" w:eastAsiaTheme="minorEastAsia" w:hAnsi="Cambria Math"/>
-                </w:rPr>
-                <m:t>n-i-1</m:t>
-              </m:r>
-              <m:r>
-                <w:rPr>
-                  <w:rFonts w:ascii="Cambria Math" w:eastAsiaTheme="minorEastAsia" w:hAnsi="Cambria Math"/>
-                </w:rPr>
-                <m:t>)</m:t>
+                <m:t>4*(n-i-1)</m:t>
               </m:r>
             </m:e>
           </m:nary>
@@ -513,7 +489,79 @@
             <w:rPr>
               <w:rFonts w:ascii="Cambria Math" w:eastAsiaTheme="minorEastAsia" w:hAnsi="Cambria Math"/>
             </w:rPr>
-            <m:t xml:space="preserve">= </m:t>
+            <m:t>=</m:t>
+          </m:r>
+          <m:r>
+            <w:rPr>
+              <w:rFonts w:ascii="Cambria Math" w:eastAsiaTheme="minorEastAsia" w:hAnsi="Cambria Math"/>
+            </w:rPr>
+            <m:t xml:space="preserve"> </m:t>
+          </m:r>
+          <m:nary>
+            <m:naryPr>
+              <m:chr m:val="∑"/>
+              <m:limLoc m:val="undOvr"/>
+              <m:ctrlPr>
+                <w:rPr>
+                  <w:rFonts w:ascii="Cambria Math" w:eastAsiaTheme="minorEastAsia" w:hAnsi="Cambria Math"/>
+                  <w:i/>
+                </w:rPr>
+              </m:ctrlPr>
+            </m:naryPr>
+            <m:sub>
+              <m:r>
+                <w:rPr>
+                  <w:rFonts w:ascii="Cambria Math" w:eastAsiaTheme="minorEastAsia" w:hAnsi="Cambria Math"/>
+                </w:rPr>
+                <m:t>i=1</m:t>
+              </m:r>
+            </m:sub>
+            <m:sup>
+              <m:r>
+                <w:rPr>
+                  <w:rFonts w:ascii="Cambria Math" w:eastAsiaTheme="minorEastAsia" w:hAnsi="Cambria Math"/>
+                </w:rPr>
+                <m:t>n</m:t>
+              </m:r>
+            </m:sup>
+            <m:e>
+              <m:r>
+                <w:rPr>
+                  <w:rFonts w:ascii="Cambria Math" w:eastAsiaTheme="minorEastAsia" w:hAnsi="Cambria Math"/>
+                </w:rPr>
+                <m:t>4*(n-i-2)</m:t>
+              </m:r>
+            </m:e>
+          </m:nary>
+        </m:oMath>
+      </m:oMathPara>
+    </w:p>
+    <w:p>
+      <w:pPr>
+        <w:rPr>
+          <w:rFonts w:eastAsiaTheme="minorEastAsia"/>
+        </w:rPr>
+      </w:pPr>
+    </w:p>
+    <w:p>
+      <w:pPr>
+        <w:rPr>
+          <w:rFonts w:eastAsiaTheme="minorEastAsia"/>
+        </w:rPr>
+      </w:pPr>
+      <m:oMathPara>
+        <m:oMath>
+          <m:r>
+            <w:rPr>
+              <w:rFonts w:ascii="Cambria Math" w:eastAsiaTheme="minorEastAsia" w:hAnsi="Cambria Math"/>
+            </w:rPr>
+            <m:t>=</m:t>
+          </m:r>
+          <m:r>
+            <w:rPr>
+              <w:rFonts w:ascii="Cambria Math" w:eastAsiaTheme="minorEastAsia" w:hAnsi="Cambria Math"/>
+            </w:rPr>
+            <m:t xml:space="preserve"> </m:t>
           </m:r>
           <m:r>
             <w:rPr>
@@ -547,7 +595,13 @@
                     <w:rPr>
                       <w:rFonts w:ascii="Cambria Math" w:eastAsiaTheme="minorEastAsia" w:hAnsi="Cambria Math"/>
                     </w:rPr>
-                    <m:t>i=0</m:t>
+                    <m:t>i=</m:t>
+                  </m:r>
+                  <m:r>
+                    <w:rPr>
+                      <w:rFonts w:ascii="Cambria Math" w:eastAsiaTheme="minorEastAsia" w:hAnsi="Cambria Math"/>
+                    </w:rPr>
+                    <m:t>1</m:t>
                   </m:r>
                 </m:sub>
                 <m:sup>
@@ -589,7 +643,13 @@
                     <w:rPr>
                       <w:rFonts w:ascii="Cambria Math" w:eastAsiaTheme="minorEastAsia" w:hAnsi="Cambria Math"/>
                     </w:rPr>
-                    <m:t>i=0</m:t>
+                    <m:t>i=</m:t>
+                  </m:r>
+                  <m:r>
+                    <w:rPr>
+                      <w:rFonts w:ascii="Cambria Math" w:eastAsiaTheme="minorEastAsia" w:hAnsi="Cambria Math"/>
+                    </w:rPr>
+                    <m:t>1</m:t>
                   </m:r>
                 </m:sub>
                 <m:sup>
@@ -631,7 +691,13 @@
                     <w:rPr>
                       <w:rFonts w:ascii="Cambria Math" w:eastAsiaTheme="minorEastAsia" w:hAnsi="Cambria Math"/>
                     </w:rPr>
-                    <m:t>i=0</m:t>
+                    <m:t>i=</m:t>
+                  </m:r>
+                  <m:r>
+                    <w:rPr>
+                      <w:rFonts w:ascii="Cambria Math" w:eastAsiaTheme="minorEastAsia" w:hAnsi="Cambria Math"/>
+                    </w:rPr>
+                    <m:t>1</m:t>
                   </m:r>
                 </m:sub>
                 <m:sup>
@@ -647,7 +713,7 @@
                     <w:rPr>
                       <w:rFonts w:ascii="Cambria Math" w:eastAsiaTheme="minorEastAsia" w:hAnsi="Cambria Math"/>
                     </w:rPr>
-                    <m:t>1</m:t>
+                    <m:t>2</m:t>
                   </m:r>
                 </m:e>
               </m:nary>
@@ -785,7 +851,19 @@
                 <w:rPr>
                   <w:rFonts w:ascii="Cambria Math" w:eastAsiaTheme="minorEastAsia" w:hAnsi="Cambria Math"/>
                 </w:rPr>
-                <m:t>-n</m:t>
+                <m:t>-</m:t>
+              </m:r>
+              <m:r>
+                <w:rPr>
+                  <w:rFonts w:ascii="Cambria Math" w:eastAsiaTheme="minorEastAsia" w:hAnsi="Cambria Math"/>
+                </w:rPr>
+                <m:t>2</m:t>
+              </m:r>
+              <m:r>
+                <w:rPr>
+                  <w:rFonts w:ascii="Cambria Math" w:eastAsiaTheme="minorEastAsia" w:hAnsi="Cambria Math"/>
+                </w:rPr>
+                <m:t>n</m:t>
               </m:r>
             </m:e>
           </m:d>
@@ -931,7 +1009,19 @@
                 <w:rPr>
                   <w:rFonts w:ascii="Cambria Math" w:eastAsiaTheme="minorEastAsia" w:hAnsi="Cambria Math"/>
                 </w:rPr>
-                <m:t>n-n</m:t>
+                <m:t>n-</m:t>
+              </m:r>
+              <m:r>
+                <w:rPr>
+                  <w:rFonts w:ascii="Cambria Math" w:eastAsiaTheme="minorEastAsia" w:hAnsi="Cambria Math"/>
+                </w:rPr>
+                <m:t>2</m:t>
+              </m:r>
+              <m:r>
+                <w:rPr>
+                  <w:rFonts w:ascii="Cambria Math" w:eastAsiaTheme="minorEastAsia" w:hAnsi="Cambria Math"/>
+                </w:rPr>
+                <m:t>n</m:t>
               </m:r>
             </m:e>
           </m:d>
@@ -1040,7 +1130,7 @@
                     <w:rPr>
                       <w:rFonts w:ascii="Cambria Math" w:eastAsiaTheme="minorEastAsia" w:hAnsi="Cambria Math"/>
                     </w:rPr>
-                    <m:t>3</m:t>
+                    <m:t>5</m:t>
                   </m:r>
                 </m:num>
                 <m:den>
@@ -1113,7 +1203,19 @@
           <w:rPr>
             <w:rFonts w:ascii="Cambria Math" w:eastAsiaTheme="minorEastAsia" w:hAnsi="Cambria Math"/>
           </w:rPr>
-          <m:t>-6n</m:t>
+          <m:t>-</m:t>
+        </m:r>
+        <m:r>
+          <w:rPr>
+            <w:rFonts w:ascii="Cambria Math" w:eastAsiaTheme="minorEastAsia" w:hAnsi="Cambria Math"/>
+          </w:rPr>
+          <m:t>10</m:t>
+        </m:r>
+        <m:r>
+          <w:rPr>
+            <w:rFonts w:ascii="Cambria Math" w:eastAsiaTheme="minorEastAsia" w:hAnsi="Cambria Math"/>
+          </w:rPr>
+          <m:t>n</m:t>
         </m:r>
       </m:oMath>
     </w:p>
@@ -1129,6 +1231,8 @@
         </w:rPr>
         <w:t>As fun as it is to do all this maths, it’s a long task to do this for each algorithm, bearing in mind bubble sort is a relatively simple algorithm, it also isn’t very useful for comparing algorithms as comparing it includes lots of unnecessary information. This is where Big O notation comes into it.</w:t>
       </w:r>
+      <w:bookmarkStart w:id="2" w:name="_GoBack"/>
+      <w:bookmarkEnd w:id="2"/>
     </w:p>
     <w:p>
       <w:pPr>
@@ -1151,11 +1255,9 @@
       <w:r>
         <w:t xml:space="preserve"> as the argument gets large. </w:t>
       </w:r>
-      <w:proofErr w:type="gramStart"/>
-      <w:r>
-        <w:t>So</w:t>
-      </w:r>
-      <w:proofErr w:type="gramEnd"/>
+      <w:r>
+        <w:t>So,</w:t>
+      </w:r>
       <w:r>
         <w:t xml:space="preserve"> for the example above:</w:t>
       </w:r>
@@ -1372,6 +1474,7 @@
         <w:rPr>
           <w:rFonts w:eastAsiaTheme="minorEastAsia"/>
         </w:rPr>
+        <w:lastRenderedPageBreak/>
         <w:t>In Big O notation</w:t>
       </w:r>
       <w:r>
@@ -1431,7 +1534,6 @@
           <w:rPr>
             <w:rFonts w:ascii="Cambria Math" w:eastAsiaTheme="minorEastAsia" w:hAnsi="Cambria Math"/>
           </w:rPr>
-          <w:lastRenderedPageBreak/>
           <m:t>O(n)</m:t>
         </m:r>
       </m:oMath>
@@ -1854,14 +1956,129 @@
     </w:p>
     <w:p/>
     <w:p>
-      <w:r>
-        <w:t>This graph here shows how a few of the complexities scale with “n”.</w:t>
-      </w:r>
-    </w:p>
-    <w:p>
-      <w:r>
-        <w:lastRenderedPageBreak/>
-        <w:t>In future sessions we will show the usefulness of knowing these complexities with some actual programming when we dive into some more advanced algorithms.</w:t>
+      <w:pPr>
+        <w:pStyle w:val="Heading2"/>
+      </w:pPr>
+      <w:r>
+        <w:t>Space complexity</w:t>
+      </w:r>
+    </w:p>
+    <w:p>
+      <w:r>
+        <w:t>This is very similar to time complexity so I will not go over this today but allow you to do your own research into it.</w:t>
+      </w:r>
+    </w:p>
+    <w:p>
+      <w:pPr>
+        <w:pStyle w:val="Heading2"/>
+      </w:pPr>
+      <w:r>
+        <w:t>Data Structures and Big O</w:t>
+      </w:r>
+    </w:p>
+    <w:p>
+      <w:r>
+        <w:t xml:space="preserve">Data structures store data in different ways (obviously), but the characteristics of how they store them is what we are going to explore now. The operations we are going to focus on here are Access, Search, insert and deletion. These are the </w:t>
+      </w:r>
+      <w:r>
+        <w:t>worst-case</w:t>
+      </w:r>
+      <w:r>
+        <w:t xml:space="preserve"> complexities for these operations in different data structures</w:t>
+      </w:r>
+    </w:p>
+    <w:p>
+      <w:pPr>
+        <w:pStyle w:val="Heading3"/>
+        <w:rPr>
+          <w:rFonts w:eastAsiaTheme="minorHAnsi"/>
+        </w:rPr>
+      </w:pPr>
+      <w:r>
+        <w:rPr>
+          <w:rFonts w:eastAsiaTheme="minorHAnsi"/>
+        </w:rPr>
+        <w:t>Array</w:t>
+      </w:r>
+    </w:p>
+    <w:p>
+      <w:r>
+        <w:t xml:space="preserve">Access: </w:t>
+      </w:r>
+      <w:proofErr w:type="gramStart"/>
+      <w:r>
+        <w:t>O(</w:t>
+      </w:r>
+      <w:proofErr w:type="gramEnd"/>
+      <w:r>
+        <w:t xml:space="preserve">1) this is because </w:t>
+      </w:r>
+      <w:r>
+        <w:t>given the index of a value in array the computer can access it without searching</w:t>
+      </w:r>
+    </w:p>
+    <w:p>
+      <w:r>
+        <w:t xml:space="preserve">Search: O(n) because there is no order to the values in an array so you must search through each index until </w:t>
+      </w:r>
+      <w:proofErr w:type="spellStart"/>
+      <w:proofErr w:type="gramStart"/>
+      <w:r>
+        <w:t>its</w:t>
+      </w:r>
+      <w:proofErr w:type="spellEnd"/>
+      <w:proofErr w:type="gramEnd"/>
+      <w:r>
+        <w:t xml:space="preserve"> found</w:t>
+      </w:r>
+    </w:p>
+    <w:p>
+      <w:r>
+        <w:t>Insertion and deletion: O(n) as when you insert a value into an array all subsequent values must be moved along and the opposite for deletion</w:t>
+      </w:r>
+    </w:p>
+    <w:p>
+      <w:pPr>
+        <w:pStyle w:val="Heading3"/>
+      </w:pPr>
+      <w:r>
+        <w:t>Stack</w:t>
+      </w:r>
+    </w:p>
+    <w:p>
+      <w:r>
+        <w:t>Access: O(n) As this is worst case the value you would be looking for is at the bottom of the stack meaning n values will need to be popped</w:t>
+      </w:r>
+    </w:p>
+    <w:p>
+      <w:r>
+        <w:t>Search: O(n) As each value will need to be popped until the value is found</w:t>
+      </w:r>
+    </w:p>
+    <w:p>
+      <w:r>
+        <w:t xml:space="preserve">Insertion and Deletion: </w:t>
+      </w:r>
+      <w:proofErr w:type="gramStart"/>
+      <w:r>
+        <w:t>O(</w:t>
+      </w:r>
+      <w:proofErr w:type="gramEnd"/>
+      <w:r>
+        <w:t>1) As the only value that can be deleted is at the end of the stack and the only place a value can be inserted is at the end, so not necessary to move any other data around</w:t>
+      </w:r>
+    </w:p>
+    <w:p>
+      <w:pPr>
+        <w:pStyle w:val="Heading3"/>
+      </w:pPr>
+      <w:r>
+        <w:t>Queue</w:t>
+      </w:r>
+    </w:p>
+    <w:p>
+      <w:r>
+        <w:t>This is the same as a stack but for deletion the next value will be removed from the front of the stack meaning no data needs to be moved around.</w:t>
       </w:r>
     </w:p>
     <w:p/>
@@ -1900,15 +2117,15 @@
         <w:t xml:space="preserve"> in order from lowest to highest. For example:</w:t>
       </w:r>
     </w:p>
-    <w:bookmarkStart w:id="2" w:name="_MON_1663866618"/>
-    <w:bookmarkEnd w:id="2"/>
+    <w:bookmarkStart w:id="3" w:name="_MON_1663866618"/>
+    <w:bookmarkEnd w:id="3"/>
     <w:p>
       <w:r>
         <w:object w:dxaOrig="9026" w:dyaOrig="2157" w14:anchorId="521899CE">
           <v:shape id="_x0000_i1050" type="#_x0000_t75" style="width:451.5pt;height:108pt" o:ole="">
             <v:imagedata r:id="rId11" o:title=""/>
           </v:shape>
-          <o:OLEObject Type="Embed" ProgID="Word.OpenDocumentText.12" ShapeID="_x0000_i1050" DrawAspect="Content" ObjectID="_1664105920" r:id="rId12"/>
+          <o:OLEObject Type="Embed" ProgID="Word.OpenDocumentText.12" ShapeID="_x0000_i1050" DrawAspect="Content" ObjectID="_1664129873" r:id="rId12"/>
         </w:object>
       </w:r>
     </w:p>
@@ -1917,15 +2134,15 @@
         <w:t>If every value was then popped it would be in this order.</w:t>
       </w:r>
     </w:p>
-    <w:bookmarkStart w:id="3" w:name="_MON_1663866637"/>
-    <w:bookmarkEnd w:id="3"/>
+    <w:bookmarkStart w:id="4" w:name="_MON_1663866637"/>
+    <w:bookmarkEnd w:id="4"/>
     <w:p>
       <w:r>
         <w:object w:dxaOrig="9026" w:dyaOrig="731" w14:anchorId="14D163DB">
           <v:shape id="_x0000_i1052" type="#_x0000_t75" style="width:451.5pt;height:36.75pt" o:ole="">
             <v:imagedata r:id="rId13" o:title=""/>
           </v:shape>
-          <o:OLEObject Type="Embed" ProgID="Word.OpenDocumentText.12" ShapeID="_x0000_i1052" DrawAspect="Content" ObjectID="_1664105921" r:id="rId14"/>
+          <o:OLEObject Type="Embed" ProgID="Word.OpenDocumentText.12" ShapeID="_x0000_i1052" DrawAspect="Content" ObjectID="_1664129874" r:id="rId14"/>
         </w:object>
       </w:r>
     </w:p>
@@ -1936,26 +2153,29 @@
     </w:p>
     <w:p>
       <w:pPr>
-        <w:pStyle w:val="Heading2"/>
-      </w:pPr>
-      <w:r>
-        <w:t>Implementations</w:t>
-      </w:r>
-    </w:p>
-    <w:p>
-      <w:r>
-        <w:t>Now we want you guys to go and try and implement this in anyway you feel works, there isn’t going to be a test in a minute scoring how you did or anything, we just want to see how you may do this.</w:t>
+        <w:pStyle w:val="Heading1"/>
+      </w:pPr>
+      <w:r>
+        <w:t>Challenge time</w:t>
+      </w:r>
+    </w:p>
+    <w:p>
+      <w:r>
+        <w:t xml:space="preserve">Now you know how a Priority queue is supposed to work, we want you to try and implement it. Go to the link posted in the chat to see the challenge. For this don’t worry about </w:t>
+      </w:r>
+      <w:proofErr w:type="gramStart"/>
+      <w:r>
+        <w:t>actually submitting</w:t>
+      </w:r>
+      <w:proofErr w:type="gramEnd"/>
+      <w:r>
+        <w:t xml:space="preserve"> your code to the website just read the problem and see if you can implement it yourself and we’ll discuss the solutions together.</w:t>
       </w:r>
     </w:p>
     <w:p>
       <w:pPr>
         <w:pStyle w:val="Heading3"/>
       </w:pPr>
-    </w:p>
-    <w:p>
-      <w:pPr>
-        <w:pStyle w:val="Heading3"/>
-      </w:pPr>
       <w:r>
         <w:t>My (basic) implementation</w:t>
       </w:r>
@@ -1965,7 +2185,6 @@
         <w:t>A basic implementation of this would look like:</w:t>
       </w:r>
     </w:p>
-    <w:bookmarkStart w:id="4" w:name="_GoBack"/>
     <w:bookmarkStart w:id="5" w:name="_MON_1663867291"/>
     <w:bookmarkEnd w:id="5"/>
     <w:p>
@@ -1974,39 +2193,21 @@
           <v:shape id="_x0000_i1031" type="#_x0000_t75" style="width:451.5pt;height:179.25pt" o:ole="">
             <v:imagedata r:id="rId15" o:title=""/>
           </v:shape>
-          <o:OLEObject Type="Embed" ProgID="Word.OpenDocumentText.12" ShapeID="_x0000_i1031" DrawAspect="Content" ObjectID="_1664105922" r:id="rId16"/>
+          <o:OLEObject Type="Embed" ProgID="Word.OpenDocumentText.12" ShapeID="_x0000_i1031" DrawAspect="Content" ObjectID="_1664129875" r:id="rId16"/>
         </w:object>
       </w:r>
-      <w:bookmarkEnd w:id="4"/>
     </w:p>
     <w:p>
       <w:r>
         <w:t>This works by just storing the values in the order they come in, then when popped it searches the list for the lowest value, removes it and returns it – not very efficient.</w:t>
       </w:r>
     </w:p>
-    <w:p>
-      <w:pPr>
-        <w:pStyle w:val="Heading1"/>
-      </w:pPr>
-      <w:r>
-        <w:t>If there is time, then do this stuff</w:t>
-      </w:r>
-    </w:p>
     <w:p/>
     <w:p>
-      <w:pPr>
-        <w:pStyle w:val="Heading1"/>
-      </w:pPr>
-      <w:r>
-        <w:t>Trees and Heaps</w:t>
-      </w:r>
-    </w:p>
-    <w:p>
-      <w:r>
-        <w:t>A heap is an efficient way to implement a priority queue but before that we need to learn a bit about trees.</w:t>
-      </w:r>
-    </w:p>
-    <w:p/>
+      <w:r>
+        <w:t xml:space="preserve"> </w:t>
+      </w:r>
+    </w:p>
     <w:sectPr>
       <w:pgSz w:w="11906" w:h="16838"/>
       <w:pgMar w:top="1440" w:right="1440" w:bottom="1440" w:left="1440" w:header="708" w:footer="708" w:gutter="0"/>
@@ -2132,8 +2333,124 @@
       </w:rPr>
     </w:lvl>
   </w:abstractNum>
+  <w:abstractNum w:abstractNumId="1" w15:restartNumberingAfterBreak="0">
+    <w:nsid w:val="70537C1D"/>
+    <w:multiLevelType w:val="hybridMultilevel"/>
+    <w:tmpl w:val="4EE296C8"/>
+    <w:lvl w:ilvl="0" w:tplc="08090001">
+      <w:start w:val="1"/>
+      <w:numFmt w:val="bullet"/>
+      <w:lvlText w:val=""/>
+      <w:lvlJc w:val="left"/>
+      <w:pPr>
+        <w:ind w:left="720" w:hanging="360"/>
+      </w:pPr>
+      <w:rPr>
+        <w:rFonts w:ascii="Symbol" w:hAnsi="Symbol" w:hint="default"/>
+      </w:rPr>
+    </w:lvl>
+    <w:lvl w:ilvl="1" w:tplc="08090003" w:tentative="1">
+      <w:start w:val="1"/>
+      <w:numFmt w:val="bullet"/>
+      <w:lvlText w:val="o"/>
+      <w:lvlJc w:val="left"/>
+      <w:pPr>
+        <w:ind w:left="1440" w:hanging="360"/>
+      </w:pPr>
+      <w:rPr>
+        <w:rFonts w:ascii="Courier New" w:hAnsi="Courier New" w:cs="Courier New" w:hint="default"/>
+      </w:rPr>
+    </w:lvl>
+    <w:lvl w:ilvl="2" w:tplc="08090005" w:tentative="1">
+      <w:start w:val="1"/>
+      <w:numFmt w:val="bullet"/>
+      <w:lvlText w:val=""/>
+      <w:lvlJc w:val="left"/>
+      <w:pPr>
+        <w:ind w:left="2160" w:hanging="360"/>
+      </w:pPr>
+      <w:rPr>
+        <w:rFonts w:ascii="Wingdings" w:hAnsi="Wingdings" w:hint="default"/>
+      </w:rPr>
+    </w:lvl>
+    <w:lvl w:ilvl="3" w:tplc="08090001" w:tentative="1">
+      <w:start w:val="1"/>
+      <w:numFmt w:val="bullet"/>
+      <w:lvlText w:val=""/>
+      <w:lvlJc w:val="left"/>
+      <w:pPr>
+        <w:ind w:left="2880" w:hanging="360"/>
+      </w:pPr>
+      <w:rPr>
+        <w:rFonts w:ascii="Symbol" w:hAnsi="Symbol" w:hint="default"/>
+      </w:rPr>
+    </w:lvl>
+    <w:lvl w:ilvl="4" w:tplc="08090003" w:tentative="1">
+      <w:start w:val="1"/>
+      <w:numFmt w:val="bullet"/>
+      <w:lvlText w:val="o"/>
+      <w:lvlJc w:val="left"/>
+      <w:pPr>
+        <w:ind w:left="3600" w:hanging="360"/>
+      </w:pPr>
+      <w:rPr>
+        <w:rFonts w:ascii="Courier New" w:hAnsi="Courier New" w:cs="Courier New" w:hint="default"/>
+      </w:rPr>
+    </w:lvl>
+    <w:lvl w:ilvl="5" w:tplc="08090005" w:tentative="1">
+      <w:start w:val="1"/>
+      <w:numFmt w:val="bullet"/>
+      <w:lvlText w:val=""/>
+      <w:lvlJc w:val="left"/>
+      <w:pPr>
+        <w:ind w:left="4320" w:hanging="360"/>
+      </w:pPr>
+      <w:rPr>
+        <w:rFonts w:ascii="Wingdings" w:hAnsi="Wingdings" w:hint="default"/>
+      </w:rPr>
+    </w:lvl>
+    <w:lvl w:ilvl="6" w:tplc="08090001" w:tentative="1">
+      <w:start w:val="1"/>
+      <w:numFmt w:val="bullet"/>
+      <w:lvlText w:val=""/>
+      <w:lvlJc w:val="left"/>
+      <w:pPr>
+        <w:ind w:left="5040" w:hanging="360"/>
+      </w:pPr>
+      <w:rPr>
+        <w:rFonts w:ascii="Symbol" w:hAnsi="Symbol" w:hint="default"/>
+      </w:rPr>
+    </w:lvl>
+    <w:lvl w:ilvl="7" w:tplc="08090003" w:tentative="1">
+      <w:start w:val="1"/>
+      <w:numFmt w:val="bullet"/>
+      <w:lvlText w:val="o"/>
+      <w:lvlJc w:val="left"/>
+      <w:pPr>
+        <w:ind w:left="5760" w:hanging="360"/>
+      </w:pPr>
+      <w:rPr>
+        <w:rFonts w:ascii="Courier New" w:hAnsi="Courier New" w:cs="Courier New" w:hint="default"/>
+      </w:rPr>
+    </w:lvl>
+    <w:lvl w:ilvl="8" w:tplc="08090005" w:tentative="1">
+      <w:start w:val="1"/>
+      <w:numFmt w:val="bullet"/>
+      <w:lvlText w:val=""/>
+      <w:lvlJc w:val="left"/>
+      <w:pPr>
+        <w:ind w:left="6480" w:hanging="360"/>
+      </w:pPr>
+      <w:rPr>
+        <w:rFonts w:ascii="Wingdings" w:hAnsi="Wingdings" w:hint="default"/>
+      </w:rPr>
+    </w:lvl>
+  </w:abstractNum>
   <w:num w:numId="1">
     <w:abstractNumId w:val="0"/>
+  </w:num>
+  <w:num w:numId="2">
+    <w:abstractNumId w:val="1"/>
   </w:num>
 </w:numbering>
 </file>

</xml_diff>